<commit_message>
Added run Docker to instructions
</commit_message>
<xml_diff>
--- a/docs/homework/28-A-WebAbstractions.docx
+++ b/docs/homework/28-A-WebAbstractions.docx
@@ -3437,38 +3437,14 @@
         <w:rPr>
           <w:rFonts w:asciiTheme="minorHAnsi" w:hAnsiTheme="minorHAnsi" w:cstheme="minorHAnsi"/>
         </w:rPr>
-        <w:t xml:space="preserve">  </w:t>
-      </w:r>
-      <w:r>
-        <w:rPr>
-          <w:rFonts w:asciiTheme="minorHAnsi" w:hAnsiTheme="minorHAnsi" w:cstheme="minorHAnsi"/>
-        </w:rPr>
-        <w:t>If you would like to attempt to run the web server on your own machine you may</w:t>
-      </w:r>
-      <w:r>
-        <w:rPr>
-          <w:rFonts w:asciiTheme="minorHAnsi" w:hAnsiTheme="minorHAnsi" w:cstheme="minorHAnsi"/>
-        </w:rPr>
-        <w:t xml:space="preserve"> use the information in the class slides.  </w:t>
+        <w:t xml:space="preserve">  If you would like to attempt to run the web server on your own machine you may use the information in the class slides.  </w:t>
       </w:r>
       <w:proofErr w:type="gramStart"/>
       <w:r>
         <w:rPr>
           <w:rFonts w:asciiTheme="minorHAnsi" w:hAnsiTheme="minorHAnsi" w:cstheme="minorHAnsi"/>
         </w:rPr>
-        <w:t>B</w:t>
-      </w:r>
-      <w:r>
-        <w:rPr>
-          <w:rFonts w:asciiTheme="minorHAnsi" w:hAnsiTheme="minorHAnsi" w:cstheme="minorHAnsi"/>
-        </w:rPr>
-        <w:t>ut</w:t>
-      </w:r>
-      <w:r>
-        <w:rPr>
-          <w:rFonts w:asciiTheme="minorHAnsi" w:hAnsiTheme="minorHAnsi" w:cstheme="minorHAnsi"/>
-        </w:rPr>
-        <w:t>,</w:t>
+        <w:t>But,</w:t>
       </w:r>
       <w:proofErr w:type="gramEnd"/>
       <w:r>
@@ -3538,6 +3514,42 @@
           <w:rFonts w:asciiTheme="minorHAnsi" w:hAnsiTheme="minorHAnsi" w:cstheme="minorHAnsi"/>
         </w:rPr>
         <w:t>using your normal Dickinson login.</w:t>
+      </w:r>
+    </w:p>
+    <w:p>
+      <w:pPr>
+        <w:pStyle w:val="ListParagraph"/>
+        <w:numPr>
+          <w:ilvl w:val="0"/>
+          <w:numId w:val="7"/>
+        </w:numPr>
+        <w:rPr>
+          <w:rFonts w:asciiTheme="minorHAnsi" w:hAnsiTheme="minorHAnsi" w:cstheme="minorHAnsi"/>
+        </w:rPr>
+      </w:pPr>
+      <w:r>
+        <w:rPr>
+          <w:rFonts w:asciiTheme="minorHAnsi" w:hAnsiTheme="minorHAnsi" w:cstheme="minorHAnsi"/>
+        </w:rPr>
+        <w:t xml:space="preserve">Run the Docker </w:t>
+      </w:r>
+      <w:r>
+        <w:rPr>
+          <w:rFonts w:asciiTheme="minorHAnsi" w:hAnsiTheme="minorHAnsi" w:cstheme="minorHAnsi"/>
+        </w:rPr>
+        <w:t>a</w:t>
+      </w:r>
+      <w:r>
+        <w:rPr>
+          <w:rFonts w:asciiTheme="minorHAnsi" w:hAnsiTheme="minorHAnsi" w:cstheme="minorHAnsi"/>
+        </w:rPr>
+        <w:t>pplication from the Applications folder</w:t>
+      </w:r>
+      <w:r>
+        <w:rPr>
+          <w:rFonts w:asciiTheme="minorHAnsi" w:hAnsiTheme="minorHAnsi" w:cstheme="minorHAnsi"/>
+        </w:rPr>
+        <w:t xml:space="preserve"> and give it a few moments to run (the little Whale icon in the top menu bar will stop animating when its ready).</w:t>
       </w:r>
     </w:p>
     <w:p>
@@ -4201,25 +4213,13 @@
         <w:rPr>
           <w:rFonts w:asciiTheme="minorHAnsi" w:hAnsiTheme="minorHAnsi" w:cstheme="minorHAnsi"/>
         </w:rPr>
-        <w:t>Now modify the text of the page so that your name will be displayed somewhere on the page</w:t>
-      </w:r>
-      <w:r>
-        <w:rPr>
-          <w:rFonts w:asciiTheme="minorHAnsi" w:hAnsiTheme="minorHAnsi" w:cstheme="minorHAnsi"/>
-        </w:rPr>
-        <w:t xml:space="preserve"> </w:t>
-      </w:r>
-      <w:r>
-        <w:rPr>
-          <w:rFonts w:asciiTheme="minorHAnsi" w:hAnsiTheme="minorHAnsi" w:cstheme="minorHAnsi"/>
-        </w:rPr>
-        <w:t xml:space="preserve">and </w:t>
-      </w:r>
-      <w:r>
-        <w:rPr>
-          <w:rFonts w:asciiTheme="minorHAnsi" w:hAnsiTheme="minorHAnsi" w:cstheme="minorHAnsi"/>
-        </w:rPr>
-        <w:t xml:space="preserve">paste a screenshot of </w:t>
+        <w:t xml:space="preserve">Now modify the text of the page so that your name will be displayed somewhere on the page </w:t>
+      </w:r>
+      <w:r>
+        <w:rPr>
+          <w:rFonts w:asciiTheme="minorHAnsi" w:hAnsiTheme="minorHAnsi" w:cstheme="minorHAnsi"/>
+        </w:rPr>
+        <w:t xml:space="preserve">and paste a screenshot of </w:t>
       </w:r>
       <w:r>
         <w:rPr>
@@ -4444,21 +4444,7 @@
             <w:rStyle w:val="Hyperlink"/>
             <w:rFonts w:asciiTheme="minorHAnsi" w:hAnsiTheme="minorHAnsi" w:cstheme="minorHAnsi"/>
           </w:rPr>
-          <w:t>https://developer.mozilla.org/en-US/docs/Learn/Getting_started_with</w:t>
-        </w:r>
-        <w:r>
-          <w:rPr>
-            <w:rStyle w:val="Hyperlink"/>
-            <w:rFonts w:asciiTheme="minorHAnsi" w:hAnsiTheme="minorHAnsi" w:cstheme="minorHAnsi"/>
-          </w:rPr>
-          <w:t>_</w:t>
-        </w:r>
-        <w:r>
-          <w:rPr>
-            <w:rStyle w:val="Hyperlink"/>
-            <w:rFonts w:asciiTheme="minorHAnsi" w:hAnsiTheme="minorHAnsi" w:cstheme="minorHAnsi"/>
-          </w:rPr>
-          <w:t>the_web/HTML_basics</w:t>
+          <w:t>https://developer.mozilla.org/en-US/docs/Learn/Getting_started_with_the_web/HTML_basics</w:t>
         </w:r>
       </w:hyperlink>
     </w:p>
@@ -4821,19 +4807,7 @@
         <w:rPr>
           <w:rFonts w:asciiTheme="minorHAnsi" w:hAnsiTheme="minorHAnsi" w:cstheme="minorHAnsi"/>
         </w:rPr>
-        <w:t>13. O</w:t>
-      </w:r>
-      <w:r>
-        <w:rPr>
-          <w:rFonts w:asciiTheme="minorHAnsi" w:hAnsiTheme="minorHAnsi" w:cstheme="minorHAnsi"/>
-        </w:rPr>
-        <w:t>nce you know a little HTML it is fairly easy to pick up more from tutorials and references.</w:t>
-      </w:r>
-      <w:r>
-        <w:rPr>
-          <w:rFonts w:asciiTheme="minorHAnsi" w:hAnsiTheme="minorHAnsi" w:cstheme="minorHAnsi"/>
-        </w:rPr>
-        <w:t xml:space="preserve"> The </w:t>
+        <w:t xml:space="preserve">13. Once you know a little HTML it is fairly easy to pick up more from tutorials and references. The </w:t>
       </w:r>
       <w:r>
         <w:rPr>
@@ -4859,13 +4833,7 @@
         <w:rPr>
           <w:rFonts w:asciiTheme="minorHAnsi" w:hAnsiTheme="minorHAnsi" w:cstheme="minorHAnsi"/>
         </w:rPr>
-        <w:t xml:space="preserve"> document linked above</w:t>
-      </w:r>
-      <w:r>
-        <w:rPr>
-          <w:rFonts w:asciiTheme="minorHAnsi" w:hAnsiTheme="minorHAnsi" w:cstheme="minorHAnsi"/>
-        </w:rPr>
-        <w:t xml:space="preserve"> describes HTML elements for creating ordered and unordered list.</w:t>
+        <w:t xml:space="preserve"> document linked above describes HTML elements for creating ordered and unordered list.</w:t>
       </w:r>
     </w:p>
     <w:p>
@@ -4924,13 +4892,7 @@
         <w:rPr>
           <w:rFonts w:asciiTheme="minorHAnsi" w:hAnsiTheme="minorHAnsi" w:cstheme="minorHAnsi"/>
         </w:rPr>
-        <w:t xml:space="preserve"> Be sure to test your element by </w:t>
-      </w:r>
-      <w:r>
-        <w:rPr>
-          <w:rFonts w:asciiTheme="minorHAnsi" w:hAnsiTheme="minorHAnsi" w:cstheme="minorHAnsi"/>
-        </w:rPr>
-        <w:t xml:space="preserve">modifying your </w:t>
+        <w:t xml:space="preserve"> Be sure to test your element by modifying your </w:t>
       </w:r>
       <w:r>
         <w:rPr>
@@ -4983,7 +4945,6 @@
         <w:rPr>
           <w:rFonts w:asciiTheme="minorHAnsi" w:hAnsiTheme="minorHAnsi" w:cstheme="minorHAnsi"/>
         </w:rPr>
-        <w:lastRenderedPageBreak/>
         <w:t>b</w:t>
       </w:r>
       <w:r>
@@ -5179,13 +5140,7 @@
         <w:rPr>
           <w:rFonts w:asciiTheme="minorHAnsi" w:hAnsiTheme="minorHAnsi" w:cstheme="minorHAnsi"/>
         </w:rPr>
-        <w:t xml:space="preserve"> folder.  </w:t>
-      </w:r>
-      <w:r>
-        <w:rPr>
-          <w:rFonts w:asciiTheme="minorHAnsi" w:hAnsiTheme="minorHAnsi" w:cstheme="minorHAnsi"/>
-        </w:rPr>
-        <w:t>In that file, c</w:t>
+        <w:t xml:space="preserve"> folder.  In that file, c</w:t>
       </w:r>
       <w:r>
         <w:rPr>
@@ -5754,6 +5709,7 @@
           <w:sz w:val="32"/>
           <w:szCs w:val="32"/>
         </w:rPr>
+        <w:lastRenderedPageBreak/>
         <w:t>🏆</w:t>
       </w:r>
       <w:r>
@@ -8521,6 +8477,7 @@
   <w:style w:type="character" w:default="1" w:styleId="DefaultParagraphFont">
     <w:name w:val="Default Paragraph Font"/>
     <w:uiPriority w:val="1"/>
+    <w:semiHidden/>
     <w:unhideWhenUsed/>
   </w:style>
   <w:style w:type="table" w:default="1" w:styleId="TableNormal">

</xml_diff>